<commit_message>
Completed the design of the Recruiter card
</commit_message>
<xml_diff>
--- a/Documentation/AI Prompts/Vibe Coding - Recruitment Management page.docx
+++ b/Documentation/AI Prompts/Vibe Coding - Recruitment Management page.docx
@@ -388,6 +388,2314 @@
         <w:t xml:space="preserve">Write the Blazor markup code meeting the above requirement. </w:t>
       </w:r>
     </w:p>
+    <w:p>
+      <w:pPr>
+        <w:rPr>
+          <w:b/>
+          <w:bCs/>
+          <w:color w:val="EE0000"/>
+          <w:u w:val="single"/>
+        </w:rPr>
+      </w:pPr>
+      <w:r>
+        <w:rPr>
+          <w:b/>
+          <w:bCs/>
+          <w:color w:val="EE0000"/>
+          <w:u w:val="single"/>
+        </w:rPr>
+        <w:br w:type="page"/>
+      </w:r>
+    </w:p>
+    <w:p>
+      <w:pPr>
+        <w:rPr>
+          <w:b/>
+          <w:bCs/>
+          <w:color w:val="EE0000"/>
+          <w:u w:val="single"/>
+        </w:rPr>
+      </w:pPr>
+      <w:r>
+        <w:rPr>
+          <w:b/>
+          <w:bCs/>
+          <w:color w:val="EE0000"/>
+          <w:u w:val="single"/>
+        </w:rPr>
+        <w:lastRenderedPageBreak/>
+        <w:t>AI Prompt</w:t>
+      </w:r>
+      <w:r>
+        <w:rPr>
+          <w:b/>
+          <w:bCs/>
+          <w:color w:val="EE0000"/>
+          <w:u w:val="single"/>
+        </w:rPr>
+        <w:t xml:space="preserve"> #</w:t>
+      </w:r>
+      <w:r>
+        <w:rPr>
+          <w:b/>
+          <w:bCs/>
+          <w:color w:val="EE0000"/>
+          <w:u w:val="single"/>
+        </w:rPr>
+        <w:t>2</w:t>
+      </w:r>
+      <w:r>
+        <w:rPr>
+          <w:b/>
+          <w:bCs/>
+          <w:color w:val="EE0000"/>
+          <w:u w:val="single"/>
+        </w:rPr>
+        <w:t>:</w:t>
+      </w:r>
+    </w:p>
+    <w:p>
+      <w:r>
+        <w:t xml:space="preserve">I’ve put </w:t>
+      </w:r>
+      <w:proofErr w:type="spellStart"/>
+      <w:r>
+        <w:t>MudSwitch</w:t>
+      </w:r>
+      <w:proofErr w:type="spellEnd"/>
+      <w:r>
+        <w:t xml:space="preserve"> component within the recruiter </w:t>
+      </w:r>
+      <w:proofErr w:type="spellStart"/>
+      <w:r>
+        <w:t>MudCard</w:t>
+      </w:r>
+      <w:proofErr w:type="spellEnd"/>
+      <w:r>
+        <w:t xml:space="preserve">. Now, write a method that will be called when the </w:t>
+      </w:r>
+      <w:proofErr w:type="spellStart"/>
+      <w:r>
+        <w:t>MudSwitch</w:t>
+      </w:r>
+      <w:proofErr w:type="spellEnd"/>
+      <w:r>
+        <w:t xml:space="preserve"> value is changed where it will pass the selected recruiter. Then, it will loop throughout the items within </w:t>
+      </w:r>
+      <w:r>
+        <w:rPr>
+          <w:lang w:val="en-GB"/>
+        </w:rPr>
+        <w:t>_</w:t>
+      </w:r>
+      <w:proofErr w:type="spellStart"/>
+      <w:r>
+        <w:rPr>
+          <w:lang w:val="en-GB"/>
+        </w:rPr>
+        <w:t>recruiterList</w:t>
+      </w:r>
+      <w:proofErr w:type="spellEnd"/>
+      <w:r>
+        <w:rPr>
+          <w:lang w:val="en-GB"/>
+        </w:rPr>
+        <w:t xml:space="preserve"> setting the value of “</w:t>
+      </w:r>
+      <w:proofErr w:type="spellStart"/>
+      <w:r>
+        <w:rPr>
+          <w:lang w:val="en-GB"/>
+        </w:rPr>
+        <w:t>IsAssigned</w:t>
+      </w:r>
+      <w:proofErr w:type="spellEnd"/>
+      <w:r>
+        <w:rPr>
+          <w:lang w:val="en-GB"/>
+        </w:rPr>
+        <w:t>” property to false, where only the currently selected recruiter’s “</w:t>
+      </w:r>
+      <w:proofErr w:type="spellStart"/>
+      <w:r>
+        <w:rPr>
+          <w:lang w:val="en-GB"/>
+        </w:rPr>
+        <w:t>IsAssigned</w:t>
+      </w:r>
+      <w:proofErr w:type="spellEnd"/>
+      <w:r>
+        <w:rPr>
+          <w:lang w:val="en-GB"/>
+        </w:rPr>
+        <w:t xml:space="preserve">” property will be set to true. Find below the Blazor markup code for the </w:t>
+      </w:r>
+      <w:proofErr w:type="spellStart"/>
+      <w:r>
+        <w:rPr>
+          <w:lang w:val="en-GB"/>
+        </w:rPr>
+        <w:t>MudStack</w:t>
+      </w:r>
+      <w:proofErr w:type="spellEnd"/>
+      <w:r>
+        <w:rPr>
+          <w:lang w:val="en-GB"/>
+        </w:rPr>
+        <w:t xml:space="preserve"> and the </w:t>
+      </w:r>
+      <w:proofErr w:type="spellStart"/>
+      <w:r>
+        <w:rPr>
+          <w:lang w:val="en-GB"/>
+        </w:rPr>
+        <w:t>RecruiterDTO</w:t>
+      </w:r>
+      <w:proofErr w:type="spellEnd"/>
+      <w:r>
+        <w:rPr>
+          <w:lang w:val="en-GB"/>
+        </w:rPr>
+        <w:t xml:space="preserve"> class.</w:t>
+      </w:r>
+    </w:p>
+    <w:p>
+      <w:pPr>
+        <w:rPr>
+          <w:lang w:val="en-GB"/>
+        </w:rPr>
+      </w:pPr>
+      <w:r>
+        <w:rPr>
+          <w:lang w:val="en-GB"/>
+        </w:rPr>
+        <w:t>&lt;</w:t>
+      </w:r>
+      <w:proofErr w:type="spellStart"/>
+      <w:r>
+        <w:rPr>
+          <w:b/>
+          <w:bCs/>
+          <w:lang w:val="en-GB"/>
+        </w:rPr>
+        <w:t>MudStack</w:t>
+      </w:r>
+      <w:proofErr w:type="spellEnd"/>
+      <w:r>
+        <w:rPr>
+          <w:lang w:val="en-GB"/>
+        </w:rPr>
+        <w:t xml:space="preserve"> </w:t>
+      </w:r>
+      <w:proofErr w:type="spellStart"/>
+      <w:r>
+        <w:rPr>
+          <w:b/>
+          <w:bCs/>
+          <w:lang w:val="en-GB"/>
+        </w:rPr>
+        <w:t>AlignItems</w:t>
+      </w:r>
+      <w:proofErr w:type="spellEnd"/>
+      <w:r>
+        <w:rPr>
+          <w:lang w:val="en-GB"/>
+        </w:rPr>
+        <w:t>="</w:t>
+      </w:r>
+      <w:proofErr w:type="spellStart"/>
+      <w:r>
+        <w:rPr>
+          <w:lang w:val="en-GB"/>
+        </w:rPr>
+        <w:t>AlignItems.Start</w:t>
+      </w:r>
+      <w:proofErr w:type="spellEnd"/>
+      <w:r>
+        <w:rPr>
+          <w:lang w:val="en-GB"/>
+        </w:rPr>
+        <w:t xml:space="preserve">" </w:t>
+      </w:r>
+      <w:r>
+        <w:rPr>
+          <w:b/>
+          <w:bCs/>
+          <w:lang w:val="en-GB"/>
+        </w:rPr>
+        <w:t>Justify</w:t>
+      </w:r>
+      <w:r>
+        <w:rPr>
+          <w:lang w:val="en-GB"/>
+        </w:rPr>
+        <w:t>="</w:t>
+      </w:r>
+      <w:proofErr w:type="spellStart"/>
+      <w:r>
+        <w:rPr>
+          <w:lang w:val="en-GB"/>
+        </w:rPr>
+        <w:t>Justify.SpaceEvenly</w:t>
+      </w:r>
+      <w:proofErr w:type="spellEnd"/>
+      <w:r>
+        <w:rPr>
+          <w:lang w:val="en-GB"/>
+        </w:rPr>
+        <w:t xml:space="preserve">" </w:t>
+      </w:r>
+      <w:r>
+        <w:rPr>
+          <w:b/>
+          <w:bCs/>
+          <w:lang w:val="en-GB"/>
+        </w:rPr>
+        <w:t>Row</w:t>
+      </w:r>
+      <w:r>
+        <w:rPr>
+          <w:lang w:val="en-GB"/>
+        </w:rPr>
+        <w:t xml:space="preserve">="true" </w:t>
+      </w:r>
+      <w:r>
+        <w:rPr>
+          <w:b/>
+          <w:bCs/>
+          <w:lang w:val="en-GB"/>
+        </w:rPr>
+        <w:t>Spacing</w:t>
+      </w:r>
+      <w:r>
+        <w:rPr>
+          <w:lang w:val="en-GB"/>
+        </w:rPr>
+        <w:t xml:space="preserve">="2" </w:t>
+      </w:r>
+      <w:r>
+        <w:rPr>
+          <w:b/>
+          <w:bCs/>
+          <w:lang w:val="en-GB"/>
+        </w:rPr>
+        <w:t>Wrap</w:t>
+      </w:r>
+      <w:r>
+        <w:rPr>
+          <w:lang w:val="en-GB"/>
+        </w:rPr>
+        <w:t>="</w:t>
+      </w:r>
+      <w:proofErr w:type="spellStart"/>
+      <w:r>
+        <w:rPr>
+          <w:lang w:val="en-GB"/>
+        </w:rPr>
+        <w:t>Wrap.Wrap</w:t>
+      </w:r>
+      <w:proofErr w:type="spellEnd"/>
+      <w:r>
+        <w:rPr>
+          <w:lang w:val="en-GB"/>
+        </w:rPr>
+        <w:t>"&gt;</w:t>
+      </w:r>
+    </w:p>
+    <w:p>
+      <w:pPr>
+        <w:rPr>
+          <w:lang w:val="en-GB"/>
+        </w:rPr>
+      </w:pPr>
+      <w:r>
+        <w:rPr>
+          <w:lang w:val="en-GB"/>
+        </w:rPr>
+        <w:t xml:space="preserve">    @foreach (var recruiter in _</w:t>
+      </w:r>
+      <w:proofErr w:type="spellStart"/>
+      <w:r>
+        <w:rPr>
+          <w:lang w:val="en-GB"/>
+        </w:rPr>
+        <w:t>recruiterList</w:t>
+      </w:r>
+      <w:proofErr w:type="spellEnd"/>
+      <w:r>
+        <w:rPr>
+          <w:lang w:val="en-GB"/>
+        </w:rPr>
+        <w:t>)</w:t>
+      </w:r>
+    </w:p>
+    <w:p>
+      <w:pPr>
+        <w:rPr>
+          <w:lang w:val="en-GB"/>
+        </w:rPr>
+      </w:pPr>
+      <w:r>
+        <w:rPr>
+          <w:lang w:val="en-GB"/>
+        </w:rPr>
+        <w:t xml:space="preserve">    {</w:t>
+      </w:r>
+    </w:p>
+    <w:p>
+      <w:pPr>
+        <w:rPr>
+          <w:lang w:val="en-GB"/>
+        </w:rPr>
+      </w:pPr>
+      <w:r>
+        <w:rPr>
+          <w:lang w:val="en-GB"/>
+        </w:rPr>
+        <w:t xml:space="preserve">        &lt;</w:t>
+      </w:r>
+      <w:proofErr w:type="spellStart"/>
+      <w:r>
+        <w:rPr>
+          <w:b/>
+          <w:bCs/>
+          <w:lang w:val="en-GB"/>
+        </w:rPr>
+        <w:t>MudCard</w:t>
+      </w:r>
+      <w:proofErr w:type="spellEnd"/>
+      <w:r>
+        <w:rPr>
+          <w:lang w:val="en-GB"/>
+        </w:rPr>
+        <w:t xml:space="preserve"> </w:t>
+      </w:r>
+      <w:r>
+        <w:rPr>
+          <w:b/>
+          <w:bCs/>
+          <w:lang w:val="en-GB"/>
+        </w:rPr>
+        <w:t>Class</w:t>
+      </w:r>
+      <w:r>
+        <w:rPr>
+          <w:lang w:val="en-GB"/>
+        </w:rPr>
+        <w:t xml:space="preserve">="pa-4" </w:t>
+      </w:r>
+      <w:r>
+        <w:rPr>
+          <w:b/>
+          <w:bCs/>
+          <w:lang w:val="en-GB"/>
+        </w:rPr>
+        <w:t>Style</w:t>
+      </w:r>
+      <w:r>
+        <w:rPr>
+          <w:lang w:val="en-GB"/>
+        </w:rPr>
+        <w:t xml:space="preserve">="width: 250px;" </w:t>
+      </w:r>
+      <w:r>
+        <w:rPr>
+          <w:b/>
+          <w:bCs/>
+          <w:lang w:val="en-GB"/>
+        </w:rPr>
+        <w:t>Elevation</w:t>
+      </w:r>
+      <w:r>
+        <w:rPr>
+          <w:lang w:val="en-GB"/>
+        </w:rPr>
+        <w:t>="5"&gt;</w:t>
+      </w:r>
+    </w:p>
+    <w:p>
+      <w:pPr>
+        <w:rPr>
+          <w:lang w:val="en-GB"/>
+        </w:rPr>
+      </w:pPr>
+      <w:r>
+        <w:rPr>
+          <w:lang w:val="en-GB"/>
+        </w:rPr>
+        <w:t xml:space="preserve">            &lt;</w:t>
+      </w:r>
+      <w:proofErr w:type="spellStart"/>
+      <w:r>
+        <w:rPr>
+          <w:b/>
+          <w:bCs/>
+          <w:lang w:val="en-GB"/>
+        </w:rPr>
+        <w:t>MudCardContent</w:t>
+      </w:r>
+      <w:proofErr w:type="spellEnd"/>
+      <w:r>
+        <w:rPr>
+          <w:lang w:val="en-GB"/>
+        </w:rPr>
+        <w:t xml:space="preserve">&gt;                                                           </w:t>
+      </w:r>
+    </w:p>
+    <w:p>
+      <w:pPr>
+        <w:rPr>
+          <w:lang w:val="en-GB"/>
+        </w:rPr>
+      </w:pPr>
+      <w:r>
+        <w:rPr>
+          <w:lang w:val="en-GB"/>
+        </w:rPr>
+        <w:t xml:space="preserve">                &lt;</w:t>
+      </w:r>
+      <w:proofErr w:type="spellStart"/>
+      <w:r>
+        <w:rPr>
+          <w:b/>
+          <w:bCs/>
+          <w:lang w:val="en-GB"/>
+        </w:rPr>
+        <w:t>MudStack</w:t>
+      </w:r>
+      <w:proofErr w:type="spellEnd"/>
+      <w:r>
+        <w:rPr>
+          <w:lang w:val="en-GB"/>
+        </w:rPr>
+        <w:t xml:space="preserve"> </w:t>
+      </w:r>
+      <w:proofErr w:type="spellStart"/>
+      <w:r>
+        <w:rPr>
+          <w:b/>
+          <w:bCs/>
+          <w:lang w:val="en-GB"/>
+        </w:rPr>
+        <w:t>AlignItems</w:t>
+      </w:r>
+      <w:proofErr w:type="spellEnd"/>
+      <w:r>
+        <w:rPr>
+          <w:lang w:val="en-GB"/>
+        </w:rPr>
+        <w:t>="</w:t>
+      </w:r>
+      <w:proofErr w:type="spellStart"/>
+      <w:r>
+        <w:rPr>
+          <w:lang w:val="en-GB"/>
+        </w:rPr>
+        <w:t>AlignItems.Center</w:t>
+      </w:r>
+      <w:proofErr w:type="spellEnd"/>
+      <w:r>
+        <w:rPr>
+          <w:lang w:val="en-GB"/>
+        </w:rPr>
+        <w:t>"&gt;</w:t>
+      </w:r>
+    </w:p>
+    <w:p>
+      <w:pPr>
+        <w:rPr>
+          <w:lang w:val="en-GB"/>
+        </w:rPr>
+      </w:pPr>
+      <w:r>
+        <w:rPr>
+          <w:lang w:val="en-GB"/>
+        </w:rPr>
+        <w:t xml:space="preserve">                    &lt;</w:t>
+      </w:r>
+      <w:proofErr w:type="spellStart"/>
+      <w:r>
+        <w:rPr>
+          <w:b/>
+          <w:bCs/>
+          <w:lang w:val="en-GB"/>
+        </w:rPr>
+        <w:t>MudAvatar</w:t>
+      </w:r>
+      <w:proofErr w:type="spellEnd"/>
+      <w:r>
+        <w:rPr>
+          <w:lang w:val="en-GB"/>
+        </w:rPr>
+        <w:t xml:space="preserve"> </w:t>
+      </w:r>
+      <w:r>
+        <w:rPr>
+          <w:b/>
+          <w:bCs/>
+          <w:lang w:val="en-GB"/>
+        </w:rPr>
+        <w:t>Size</w:t>
+      </w:r>
+      <w:r>
+        <w:rPr>
+          <w:lang w:val="en-GB"/>
+        </w:rPr>
+        <w:t>="</w:t>
+      </w:r>
+      <w:proofErr w:type="spellStart"/>
+      <w:r>
+        <w:rPr>
+          <w:lang w:val="en-GB"/>
+        </w:rPr>
+        <w:t>Size.Large</w:t>
+      </w:r>
+      <w:proofErr w:type="spellEnd"/>
+      <w:r>
+        <w:rPr>
+          <w:lang w:val="en-GB"/>
+        </w:rPr>
+        <w:t xml:space="preserve">" </w:t>
+      </w:r>
+      <w:r>
+        <w:rPr>
+          <w:b/>
+          <w:bCs/>
+          <w:lang w:val="en-GB"/>
+        </w:rPr>
+        <w:t>Class</w:t>
+      </w:r>
+      <w:r>
+        <w:rPr>
+          <w:lang w:val="en-GB"/>
+        </w:rPr>
+        <w:t xml:space="preserve">="mb-3" </w:t>
+      </w:r>
+      <w:proofErr w:type="spellStart"/>
+      <w:r>
+        <w:rPr>
+          <w:b/>
+          <w:bCs/>
+          <w:lang w:val="en-GB"/>
+        </w:rPr>
+        <w:t>Color</w:t>
+      </w:r>
+      <w:proofErr w:type="spellEnd"/>
+      <w:r>
+        <w:rPr>
+          <w:lang w:val="en-GB"/>
+        </w:rPr>
+        <w:t>="</w:t>
+      </w:r>
+      <w:proofErr w:type="spellStart"/>
+      <w:r>
+        <w:rPr>
+          <w:lang w:val="en-GB"/>
+        </w:rPr>
+        <w:t>Color.Tertiary</w:t>
+      </w:r>
+      <w:proofErr w:type="spellEnd"/>
+      <w:r>
+        <w:rPr>
+          <w:lang w:val="en-GB"/>
+        </w:rPr>
+        <w:t>"&gt;</w:t>
+      </w:r>
+    </w:p>
+    <w:p>
+      <w:pPr>
+        <w:rPr>
+          <w:lang w:val="en-GB"/>
+        </w:rPr>
+      </w:pPr>
+      <w:r>
+        <w:rPr>
+          <w:lang w:val="en-GB"/>
+        </w:rPr>
+        <w:t xml:space="preserve">                        &lt;</w:t>
+      </w:r>
+      <w:proofErr w:type="spellStart"/>
+      <w:r>
+        <w:rPr>
+          <w:b/>
+          <w:bCs/>
+          <w:lang w:val="en-GB"/>
+        </w:rPr>
+        <w:t>MudImage</w:t>
+      </w:r>
+      <w:proofErr w:type="spellEnd"/>
+      <w:r>
+        <w:rPr>
+          <w:lang w:val="en-GB"/>
+        </w:rPr>
+        <w:t xml:space="preserve"> </w:t>
+      </w:r>
+      <w:proofErr w:type="spellStart"/>
+      <w:r>
+        <w:rPr>
+          <w:b/>
+          <w:bCs/>
+          <w:lang w:val="en-GB"/>
+        </w:rPr>
+        <w:t>Src</w:t>
+      </w:r>
+      <w:proofErr w:type="spellEnd"/>
+      <w:r>
+        <w:rPr>
+          <w:lang w:val="en-GB"/>
+        </w:rPr>
+        <w:t>="@</w:t>
+      </w:r>
+      <w:proofErr w:type="spellStart"/>
+      <w:r>
+        <w:rPr>
+          <w:lang w:val="en-GB"/>
+        </w:rPr>
+        <w:t>GetProfileImage</w:t>
+      </w:r>
+      <w:proofErr w:type="spellEnd"/>
+      <w:r>
+        <w:rPr>
+          <w:lang w:val="en-GB"/>
+        </w:rPr>
+        <w:t>(</w:t>
+      </w:r>
+      <w:proofErr w:type="spellStart"/>
+      <w:proofErr w:type="gramStart"/>
+      <w:r>
+        <w:rPr>
+          <w:lang w:val="en-GB"/>
+        </w:rPr>
+        <w:t>recruiter.Gender</w:t>
+      </w:r>
+      <w:proofErr w:type="spellEnd"/>
+      <w:proofErr w:type="gramEnd"/>
+      <w:r>
+        <w:rPr>
+          <w:lang w:val="en-GB"/>
+        </w:rPr>
+        <w:t>)"&gt;&lt;/</w:t>
+      </w:r>
+      <w:proofErr w:type="spellStart"/>
+      <w:r>
+        <w:rPr>
+          <w:b/>
+          <w:bCs/>
+          <w:lang w:val="en-GB"/>
+        </w:rPr>
+        <w:t>MudImage</w:t>
+      </w:r>
+      <w:proofErr w:type="spellEnd"/>
+      <w:r>
+        <w:rPr>
+          <w:lang w:val="en-GB"/>
+        </w:rPr>
+        <w:t>&gt;</w:t>
+      </w:r>
+    </w:p>
+    <w:p>
+      <w:pPr>
+        <w:rPr>
+          <w:lang w:val="en-GB"/>
+        </w:rPr>
+      </w:pPr>
+      <w:r>
+        <w:rPr>
+          <w:lang w:val="en-GB"/>
+        </w:rPr>
+        <w:t xml:space="preserve">                    &lt;/</w:t>
+      </w:r>
+      <w:proofErr w:type="spellStart"/>
+      <w:r>
+        <w:rPr>
+          <w:b/>
+          <w:bCs/>
+          <w:lang w:val="en-GB"/>
+        </w:rPr>
+        <w:t>MudAvatar</w:t>
+      </w:r>
+      <w:proofErr w:type="spellEnd"/>
+      <w:r>
+        <w:rPr>
+          <w:lang w:val="en-GB"/>
+        </w:rPr>
+        <w:t>&gt;</w:t>
+      </w:r>
+    </w:p>
+    <w:p>
+      <w:pPr>
+        <w:rPr>
+          <w:lang w:val="en-GB"/>
+        </w:rPr>
+      </w:pPr>
+      <w:r>
+        <w:rPr>
+          <w:lang w:val="en-GB"/>
+        </w:rPr>
+        <w:t xml:space="preserve">                &lt;/</w:t>
+      </w:r>
+      <w:proofErr w:type="spellStart"/>
+      <w:r>
+        <w:rPr>
+          <w:b/>
+          <w:bCs/>
+          <w:lang w:val="en-GB"/>
+        </w:rPr>
+        <w:t>MudStack</w:t>
+      </w:r>
+      <w:proofErr w:type="spellEnd"/>
+      <w:r>
+        <w:rPr>
+          <w:lang w:val="en-GB"/>
+        </w:rPr>
+        <w:t>&gt;</w:t>
+      </w:r>
+    </w:p>
+    <w:p>
+      <w:pPr>
+        <w:rPr>
+          <w:lang w:val="en-GB"/>
+        </w:rPr>
+      </w:pPr>
+      <w:r>
+        <w:rPr>
+          <w:lang w:val="en-GB"/>
+        </w:rPr>
+        <w:t xml:space="preserve">                &lt;</w:t>
+      </w:r>
+      <w:proofErr w:type="spellStart"/>
+      <w:r>
+        <w:rPr>
+          <w:b/>
+          <w:bCs/>
+          <w:lang w:val="en-GB"/>
+        </w:rPr>
+        <w:t>MudText</w:t>
+      </w:r>
+      <w:proofErr w:type="spellEnd"/>
+      <w:r>
+        <w:rPr>
+          <w:lang w:val="en-GB"/>
+        </w:rPr>
+        <w:t xml:space="preserve"> </w:t>
+      </w:r>
+      <w:r>
+        <w:rPr>
+          <w:b/>
+          <w:bCs/>
+          <w:lang w:val="en-GB"/>
+        </w:rPr>
+        <w:t>Typo</w:t>
+      </w:r>
+      <w:r>
+        <w:rPr>
+          <w:lang w:val="en-GB"/>
+        </w:rPr>
+        <w:t xml:space="preserve">="Typo.h6" </w:t>
+      </w:r>
+      <w:r>
+        <w:rPr>
+          <w:b/>
+          <w:bCs/>
+          <w:lang w:val="en-GB"/>
+        </w:rPr>
+        <w:t>Class</w:t>
+      </w:r>
+      <w:r>
+        <w:rPr>
+          <w:lang w:val="en-GB"/>
+        </w:rPr>
+        <w:t xml:space="preserve">="mb-2 text-ellipsis" </w:t>
+      </w:r>
+      <w:r>
+        <w:rPr>
+          <w:b/>
+          <w:bCs/>
+          <w:lang w:val="en-GB"/>
+        </w:rPr>
+        <w:t>Align</w:t>
+      </w:r>
+      <w:r>
+        <w:rPr>
+          <w:lang w:val="en-GB"/>
+        </w:rPr>
+        <w:t>="</w:t>
+      </w:r>
+      <w:proofErr w:type="spellStart"/>
+      <w:r>
+        <w:rPr>
+          <w:lang w:val="en-GB"/>
+        </w:rPr>
+        <w:t>Align.Center</w:t>
+      </w:r>
+      <w:proofErr w:type="spellEnd"/>
+      <w:r>
+        <w:rPr>
+          <w:lang w:val="en-GB"/>
+        </w:rPr>
+        <w:t xml:space="preserve">" </w:t>
+      </w:r>
+      <w:proofErr w:type="spellStart"/>
+      <w:r>
+        <w:rPr>
+          <w:b/>
+          <w:bCs/>
+          <w:lang w:val="en-GB"/>
+        </w:rPr>
+        <w:t>Color</w:t>
+      </w:r>
+      <w:proofErr w:type="spellEnd"/>
+      <w:r>
+        <w:rPr>
+          <w:lang w:val="en-GB"/>
+        </w:rPr>
+        <w:t>="</w:t>
+      </w:r>
+      <w:proofErr w:type="spellStart"/>
+      <w:r>
+        <w:rPr>
+          <w:lang w:val="en-GB"/>
+        </w:rPr>
+        <w:t>Color.Info</w:t>
+      </w:r>
+      <w:proofErr w:type="spellEnd"/>
+      <w:r>
+        <w:rPr>
+          <w:lang w:val="en-GB"/>
+        </w:rPr>
+        <w:t>"&gt;</w:t>
+      </w:r>
+    </w:p>
+    <w:p>
+      <w:pPr>
+        <w:rPr>
+          <w:lang w:val="en-GB"/>
+        </w:rPr>
+      </w:pPr>
+      <w:r>
+        <w:rPr>
+          <w:lang w:val="en-GB"/>
+        </w:rPr>
+        <w:t xml:space="preserve">                    @</w:t>
+      </w:r>
+      <w:proofErr w:type="gramStart"/>
+      <w:r>
+        <w:rPr>
+          <w:lang w:val="en-GB"/>
+        </w:rPr>
+        <w:t>recruiter.FirstName</w:t>
+      </w:r>
+      <w:proofErr w:type="gramEnd"/>
+      <w:r>
+        <w:rPr>
+          <w:lang w:val="en-GB"/>
+        </w:rPr>
+        <w:t xml:space="preserve"> @</w:t>
+      </w:r>
+      <w:proofErr w:type="gramStart"/>
+      <w:r>
+        <w:rPr>
+          <w:lang w:val="en-GB"/>
+        </w:rPr>
+        <w:t>recruiter.MiddleName</w:t>
+      </w:r>
+      <w:proofErr w:type="gramEnd"/>
+      <w:r>
+        <w:rPr>
+          <w:lang w:val="en-GB"/>
+        </w:rPr>
+        <w:t xml:space="preserve"> @</w:t>
+      </w:r>
+      <w:proofErr w:type="gramStart"/>
+      <w:r>
+        <w:rPr>
+          <w:lang w:val="en-GB"/>
+        </w:rPr>
+        <w:t>recruiter.LastName</w:t>
+      </w:r>
+      <w:proofErr w:type="gramEnd"/>
+    </w:p>
+    <w:p>
+      <w:pPr>
+        <w:rPr>
+          <w:lang w:val="en-GB"/>
+        </w:rPr>
+      </w:pPr>
+      <w:r>
+        <w:rPr>
+          <w:lang w:val="en-GB"/>
+        </w:rPr>
+        <w:t xml:space="preserve">                &lt;/</w:t>
+      </w:r>
+      <w:proofErr w:type="spellStart"/>
+      <w:r>
+        <w:rPr>
+          <w:b/>
+          <w:bCs/>
+          <w:lang w:val="en-GB"/>
+        </w:rPr>
+        <w:t>MudText</w:t>
+      </w:r>
+      <w:proofErr w:type="spellEnd"/>
+      <w:r>
+        <w:rPr>
+          <w:lang w:val="en-GB"/>
+        </w:rPr>
+        <w:t>&gt;</w:t>
+      </w:r>
+    </w:p>
+    <w:p>
+      <w:pPr>
+        <w:rPr>
+          <w:lang w:val="en-GB"/>
+        </w:rPr>
+      </w:pPr>
+      <w:r>
+        <w:rPr>
+          <w:lang w:val="en-GB"/>
+        </w:rPr>
+        <w:t xml:space="preserve">                &lt;</w:t>
+      </w:r>
+      <w:proofErr w:type="spellStart"/>
+      <w:r>
+        <w:rPr>
+          <w:b/>
+          <w:bCs/>
+          <w:lang w:val="en-GB"/>
+        </w:rPr>
+        <w:t>MudDivider</w:t>
+      </w:r>
+      <w:proofErr w:type="spellEnd"/>
+      <w:r>
+        <w:rPr>
+          <w:lang w:val="en-GB"/>
+        </w:rPr>
+        <w:t xml:space="preserve"> </w:t>
+      </w:r>
+      <w:r>
+        <w:rPr>
+          <w:b/>
+          <w:bCs/>
+          <w:lang w:val="en-GB"/>
+        </w:rPr>
+        <w:t>Class</w:t>
+      </w:r>
+      <w:r>
+        <w:rPr>
+          <w:lang w:val="en-GB"/>
+        </w:rPr>
+        <w:t>="my-2" /&gt;</w:t>
+      </w:r>
+    </w:p>
+    <w:p>
+      <w:pPr>
+        <w:rPr>
+          <w:lang w:val="en-GB"/>
+        </w:rPr>
+      </w:pPr>
+      <w:r>
+        <w:rPr>
+          <w:lang w:val="en-GB"/>
+        </w:rPr>
+        <w:t xml:space="preserve">                &lt;</w:t>
+      </w:r>
+      <w:proofErr w:type="spellStart"/>
+      <w:r>
+        <w:rPr>
+          <w:b/>
+          <w:bCs/>
+          <w:lang w:val="en-GB"/>
+        </w:rPr>
+        <w:t>MudText</w:t>
+      </w:r>
+      <w:proofErr w:type="spellEnd"/>
+      <w:r>
+        <w:rPr>
+          <w:lang w:val="en-GB"/>
+        </w:rPr>
+        <w:t xml:space="preserve"> </w:t>
+      </w:r>
+      <w:r>
+        <w:rPr>
+          <w:b/>
+          <w:bCs/>
+          <w:lang w:val="en-GB"/>
+        </w:rPr>
+        <w:t>Typo</w:t>
+      </w:r>
+      <w:r>
+        <w:rPr>
+          <w:lang w:val="en-GB"/>
+        </w:rPr>
+        <w:t xml:space="preserve">="Typo.subtitle2" </w:t>
+      </w:r>
+      <w:r>
+        <w:rPr>
+          <w:b/>
+          <w:bCs/>
+          <w:lang w:val="en-GB"/>
+        </w:rPr>
+        <w:t>Align</w:t>
+      </w:r>
+      <w:r>
+        <w:rPr>
+          <w:lang w:val="en-GB"/>
+        </w:rPr>
+        <w:t>="</w:t>
+      </w:r>
+      <w:proofErr w:type="spellStart"/>
+      <w:r>
+        <w:rPr>
+          <w:lang w:val="en-GB"/>
+        </w:rPr>
+        <w:t>Align.Center</w:t>
+      </w:r>
+      <w:proofErr w:type="spellEnd"/>
+      <w:r>
+        <w:rPr>
+          <w:lang w:val="en-GB"/>
+        </w:rPr>
+        <w:t>"&gt;</w:t>
+      </w:r>
+    </w:p>
+    <w:p>
+      <w:pPr>
+        <w:rPr>
+          <w:lang w:val="en-GB"/>
+        </w:rPr>
+      </w:pPr>
+      <w:r>
+        <w:rPr>
+          <w:lang w:val="en-GB"/>
+        </w:rPr>
+        <w:t xml:space="preserve">                    &lt;b&gt;Employee No:&lt;/b&gt; @</w:t>
+      </w:r>
+      <w:proofErr w:type="gramStart"/>
+      <w:r>
+        <w:rPr>
+          <w:lang w:val="en-GB"/>
+        </w:rPr>
+        <w:t>recruiter.EmployeeNo</w:t>
+      </w:r>
+      <w:proofErr w:type="gramEnd"/>
+    </w:p>
+    <w:p>
+      <w:pPr>
+        <w:rPr>
+          <w:lang w:val="en-GB"/>
+        </w:rPr>
+      </w:pPr>
+      <w:r>
+        <w:rPr>
+          <w:lang w:val="en-GB"/>
+        </w:rPr>
+        <w:t xml:space="preserve">                &lt;/</w:t>
+      </w:r>
+      <w:proofErr w:type="spellStart"/>
+      <w:r>
+        <w:rPr>
+          <w:b/>
+          <w:bCs/>
+          <w:lang w:val="en-GB"/>
+        </w:rPr>
+        <w:t>MudText</w:t>
+      </w:r>
+      <w:proofErr w:type="spellEnd"/>
+      <w:r>
+        <w:rPr>
+          <w:lang w:val="en-GB"/>
+        </w:rPr>
+        <w:t>&gt;</w:t>
+      </w:r>
+    </w:p>
+    <w:p>
+      <w:pPr>
+        <w:rPr>
+          <w:lang w:val="en-GB"/>
+        </w:rPr>
+      </w:pPr>
+      <w:r>
+        <w:rPr>
+          <w:lang w:val="en-GB"/>
+        </w:rPr>
+        <w:t xml:space="preserve">                &lt;</w:t>
+      </w:r>
+      <w:proofErr w:type="spellStart"/>
+      <w:r>
+        <w:rPr>
+          <w:b/>
+          <w:bCs/>
+          <w:lang w:val="en-GB"/>
+        </w:rPr>
+        <w:t>MudText</w:t>
+      </w:r>
+      <w:proofErr w:type="spellEnd"/>
+      <w:r>
+        <w:rPr>
+          <w:lang w:val="en-GB"/>
+        </w:rPr>
+        <w:t xml:space="preserve"> </w:t>
+      </w:r>
+      <w:r>
+        <w:rPr>
+          <w:b/>
+          <w:bCs/>
+          <w:lang w:val="en-GB"/>
+        </w:rPr>
+        <w:t>Typo</w:t>
+      </w:r>
+      <w:r>
+        <w:rPr>
+          <w:lang w:val="en-GB"/>
+        </w:rPr>
+        <w:t xml:space="preserve">="Typo.subtitle2" </w:t>
+      </w:r>
+      <w:r>
+        <w:rPr>
+          <w:b/>
+          <w:bCs/>
+          <w:lang w:val="en-GB"/>
+        </w:rPr>
+        <w:t>Align</w:t>
+      </w:r>
+      <w:r>
+        <w:rPr>
+          <w:lang w:val="en-GB"/>
+        </w:rPr>
+        <w:t>="</w:t>
+      </w:r>
+      <w:proofErr w:type="spellStart"/>
+      <w:r>
+        <w:rPr>
+          <w:lang w:val="en-GB"/>
+        </w:rPr>
+        <w:t>Align.Center</w:t>
+      </w:r>
+      <w:proofErr w:type="spellEnd"/>
+      <w:r>
+        <w:rPr>
+          <w:lang w:val="en-GB"/>
+        </w:rPr>
+        <w:t>"&gt;</w:t>
+      </w:r>
+    </w:p>
+    <w:p>
+      <w:pPr>
+        <w:rPr>
+          <w:lang w:val="en-GB"/>
+        </w:rPr>
+      </w:pPr>
+      <w:r>
+        <w:rPr>
+          <w:lang w:val="en-GB"/>
+        </w:rPr>
+        <w:t xml:space="preserve">                    &lt;b&gt;Workload:&lt;/b&gt; @</w:t>
+      </w:r>
+      <w:proofErr w:type="gramStart"/>
+      <w:r>
+        <w:rPr>
+          <w:lang w:val="en-GB"/>
+        </w:rPr>
+        <w:t>recruiter.WorkloadCount</w:t>
+      </w:r>
+      <w:proofErr w:type="gramEnd"/>
+    </w:p>
+    <w:p>
+      <w:pPr>
+        <w:rPr>
+          <w:lang w:val="en-GB"/>
+        </w:rPr>
+      </w:pPr>
+      <w:r>
+        <w:rPr>
+          <w:lang w:val="en-GB"/>
+        </w:rPr>
+        <w:t xml:space="preserve">                &lt;/</w:t>
+      </w:r>
+      <w:proofErr w:type="spellStart"/>
+      <w:r>
+        <w:rPr>
+          <w:b/>
+          <w:bCs/>
+          <w:lang w:val="en-GB"/>
+        </w:rPr>
+        <w:t>MudText</w:t>
+      </w:r>
+      <w:proofErr w:type="spellEnd"/>
+      <w:r>
+        <w:rPr>
+          <w:lang w:val="en-GB"/>
+        </w:rPr>
+        <w:t>&gt;</w:t>
+      </w:r>
+    </w:p>
+    <w:p>
+      <w:pPr>
+        <w:rPr>
+          <w:lang w:val="en-GB"/>
+        </w:rPr>
+      </w:pPr>
+      <w:r>
+        <w:rPr>
+          <w:lang w:val="en-GB"/>
+        </w:rPr>
+        <w:lastRenderedPageBreak/>
+        <w:t xml:space="preserve">                &lt;</w:t>
+      </w:r>
+      <w:proofErr w:type="spellStart"/>
+      <w:r>
+        <w:rPr>
+          <w:b/>
+          <w:bCs/>
+          <w:lang w:val="en-GB"/>
+        </w:rPr>
+        <w:t>MudStack</w:t>
+      </w:r>
+      <w:proofErr w:type="spellEnd"/>
+      <w:r>
+        <w:rPr>
+          <w:lang w:val="en-GB"/>
+        </w:rPr>
+        <w:t xml:space="preserve"> </w:t>
+      </w:r>
+      <w:proofErr w:type="spellStart"/>
+      <w:r>
+        <w:rPr>
+          <w:b/>
+          <w:bCs/>
+          <w:lang w:val="en-GB"/>
+        </w:rPr>
+        <w:t>AlignItems</w:t>
+      </w:r>
+      <w:proofErr w:type="spellEnd"/>
+      <w:r>
+        <w:rPr>
+          <w:lang w:val="en-GB"/>
+        </w:rPr>
+        <w:t>="</w:t>
+      </w:r>
+      <w:proofErr w:type="spellStart"/>
+      <w:r>
+        <w:rPr>
+          <w:lang w:val="en-GB"/>
+        </w:rPr>
+        <w:t>AlignItems.Center</w:t>
+      </w:r>
+      <w:proofErr w:type="spellEnd"/>
+      <w:r>
+        <w:rPr>
+          <w:lang w:val="en-GB"/>
+        </w:rPr>
+        <w:t xml:space="preserve">" </w:t>
+      </w:r>
+      <w:r>
+        <w:rPr>
+          <w:b/>
+          <w:bCs/>
+          <w:lang w:val="en-GB"/>
+        </w:rPr>
+        <w:t>Justify</w:t>
+      </w:r>
+      <w:r>
+        <w:rPr>
+          <w:lang w:val="en-GB"/>
+        </w:rPr>
+        <w:t>="</w:t>
+      </w:r>
+      <w:proofErr w:type="spellStart"/>
+      <w:r>
+        <w:rPr>
+          <w:lang w:val="en-GB"/>
+        </w:rPr>
+        <w:t>Justify.Center</w:t>
+      </w:r>
+      <w:proofErr w:type="spellEnd"/>
+      <w:r>
+        <w:rPr>
+          <w:lang w:val="en-GB"/>
+        </w:rPr>
+        <w:t>"&gt;</w:t>
+      </w:r>
+    </w:p>
+    <w:p>
+      <w:pPr>
+        <w:rPr>
+          <w:lang w:val="en-GB"/>
+        </w:rPr>
+      </w:pPr>
+      <w:r>
+        <w:rPr>
+          <w:lang w:val="en-GB"/>
+        </w:rPr>
+        <w:t xml:space="preserve">                    &lt;</w:t>
+      </w:r>
+      <w:proofErr w:type="spellStart"/>
+      <w:r>
+        <w:rPr>
+          <w:b/>
+          <w:bCs/>
+          <w:lang w:val="en-GB"/>
+        </w:rPr>
+        <w:t>MudSwitch</w:t>
+      </w:r>
+      <w:proofErr w:type="spellEnd"/>
+      <w:r>
+        <w:rPr>
+          <w:lang w:val="en-GB"/>
+        </w:rPr>
+        <w:t xml:space="preserve"> @bind-Value="@</w:t>
+      </w:r>
+      <w:proofErr w:type="gramStart"/>
+      <w:r>
+        <w:rPr>
+          <w:lang w:val="en-GB"/>
+        </w:rPr>
+        <w:t>recruiter.IsAssigned</w:t>
+      </w:r>
+      <w:proofErr w:type="gramEnd"/>
+      <w:r>
+        <w:rPr>
+          <w:lang w:val="en-GB"/>
+        </w:rPr>
+        <w:t xml:space="preserve">" </w:t>
+      </w:r>
+      <w:proofErr w:type="spellStart"/>
+      <w:r>
+        <w:rPr>
+          <w:b/>
+          <w:bCs/>
+          <w:lang w:val="en-GB"/>
+        </w:rPr>
+        <w:t>ThumbIcon</w:t>
+      </w:r>
+      <w:proofErr w:type="spellEnd"/>
+      <w:r>
+        <w:rPr>
+          <w:lang w:val="en-GB"/>
+        </w:rPr>
+        <w:t>="</w:t>
+      </w:r>
+      <w:proofErr w:type="gramStart"/>
+      <w:r>
+        <w:rPr>
+          <w:lang w:val="en-GB"/>
+        </w:rPr>
+        <w:t>@(</w:t>
+      </w:r>
+      <w:proofErr w:type="spellStart"/>
+      <w:r>
+        <w:rPr>
+          <w:lang w:val="en-GB"/>
+        </w:rPr>
+        <w:t>recruiter.IsAssigned</w:t>
+      </w:r>
+      <w:proofErr w:type="spellEnd"/>
+      <w:proofErr w:type="gramEnd"/>
+      <w:r>
+        <w:rPr>
+          <w:lang w:val="en-GB"/>
+        </w:rPr>
+        <w:t>==</w:t>
+      </w:r>
+      <w:proofErr w:type="gramStart"/>
+      <w:r>
+        <w:rPr>
+          <w:lang w:val="en-GB"/>
+        </w:rPr>
+        <w:t>true ?</w:t>
+      </w:r>
+      <w:proofErr w:type="gramEnd"/>
+      <w:r>
+        <w:rPr>
+          <w:lang w:val="en-GB"/>
+        </w:rPr>
+        <w:t xml:space="preserve"> </w:t>
+      </w:r>
+      <w:proofErr w:type="spellStart"/>
+      <w:proofErr w:type="gramStart"/>
+      <w:r>
+        <w:rPr>
+          <w:lang w:val="en-GB"/>
+        </w:rPr>
+        <w:t>Icons.Material.Filled.Done</w:t>
+      </w:r>
+      <w:proofErr w:type="spellEnd"/>
+      <w:proofErr w:type="gramEnd"/>
+      <w:r>
+        <w:rPr>
+          <w:lang w:val="en-GB"/>
+        </w:rPr>
+        <w:t xml:space="preserve"> : </w:t>
+      </w:r>
+      <w:proofErr w:type="spellStart"/>
+      <w:proofErr w:type="gramStart"/>
+      <w:r>
+        <w:rPr>
+          <w:lang w:val="en-GB"/>
+        </w:rPr>
+        <w:t>Icons.Material.Filled.Close</w:t>
+      </w:r>
+      <w:proofErr w:type="spellEnd"/>
+      <w:proofErr w:type="gramEnd"/>
+      <w:r>
+        <w:rPr>
+          <w:lang w:val="en-GB"/>
+        </w:rPr>
+        <w:t xml:space="preserve">)" </w:t>
+      </w:r>
+    </w:p>
+    <w:p>
+      <w:pPr>
+        <w:rPr>
+          <w:lang w:val="en-GB"/>
+        </w:rPr>
+      </w:pPr>
+      <w:r>
+        <w:rPr>
+          <w:lang w:val="en-GB"/>
+        </w:rPr>
+        <w:t xml:space="preserve">                        </w:t>
+      </w:r>
+      <w:proofErr w:type="spellStart"/>
+      <w:r>
+        <w:rPr>
+          <w:b/>
+          <w:bCs/>
+          <w:lang w:val="en-GB"/>
+        </w:rPr>
+        <w:t>ThumbIconColor</w:t>
+      </w:r>
+      <w:proofErr w:type="spellEnd"/>
+      <w:r>
+        <w:rPr>
+          <w:lang w:val="en-GB"/>
+        </w:rPr>
+        <w:t>="</w:t>
+      </w:r>
+      <w:proofErr w:type="gramStart"/>
+      <w:r>
+        <w:rPr>
+          <w:lang w:val="en-GB"/>
+        </w:rPr>
+        <w:t>@(</w:t>
+      </w:r>
+      <w:proofErr w:type="spellStart"/>
+      <w:r>
+        <w:rPr>
+          <w:lang w:val="en-GB"/>
+        </w:rPr>
+        <w:t>recruiter.IsAssigned</w:t>
+      </w:r>
+      <w:proofErr w:type="spellEnd"/>
+      <w:proofErr w:type="gramEnd"/>
+      <w:r>
+        <w:rPr>
+          <w:lang w:val="en-GB"/>
+        </w:rPr>
+        <w:t>==</w:t>
+      </w:r>
+      <w:proofErr w:type="gramStart"/>
+      <w:r>
+        <w:rPr>
+          <w:lang w:val="en-GB"/>
+        </w:rPr>
+        <w:t>true ?</w:t>
+      </w:r>
+      <w:proofErr w:type="gramEnd"/>
+      <w:r>
+        <w:rPr>
+          <w:lang w:val="en-GB"/>
+        </w:rPr>
+        <w:t xml:space="preserve"> </w:t>
+      </w:r>
+      <w:proofErr w:type="spellStart"/>
+      <w:proofErr w:type="gramStart"/>
+      <w:r>
+        <w:rPr>
+          <w:lang w:val="en-GB"/>
+        </w:rPr>
+        <w:t>Color.Success</w:t>
+      </w:r>
+      <w:proofErr w:type="spellEnd"/>
+      <w:r>
+        <w:rPr>
+          <w:lang w:val="en-GB"/>
+        </w:rPr>
+        <w:t xml:space="preserve"> :</w:t>
+      </w:r>
+      <w:proofErr w:type="gramEnd"/>
+      <w:r>
+        <w:rPr>
+          <w:lang w:val="en-GB"/>
+        </w:rPr>
+        <w:t xml:space="preserve"> </w:t>
+      </w:r>
+      <w:proofErr w:type="spellStart"/>
+      <w:r>
+        <w:rPr>
+          <w:lang w:val="en-GB"/>
+        </w:rPr>
+        <w:t>Color.Error</w:t>
+      </w:r>
+      <w:proofErr w:type="spellEnd"/>
+      <w:r>
+        <w:rPr>
+          <w:lang w:val="en-GB"/>
+        </w:rPr>
+        <w:t>)"&gt;</w:t>
+      </w:r>
+    </w:p>
+    <w:p>
+      <w:pPr>
+        <w:rPr>
+          <w:lang w:val="en-GB"/>
+        </w:rPr>
+      </w:pPr>
+      <w:r>
+        <w:rPr>
+          <w:lang w:val="en-GB"/>
+        </w:rPr>
+        <w:t xml:space="preserve">                        Assign</w:t>
+      </w:r>
+    </w:p>
+    <w:p>
+      <w:pPr>
+        <w:rPr>
+          <w:lang w:val="en-GB"/>
+        </w:rPr>
+      </w:pPr>
+      <w:r>
+        <w:rPr>
+          <w:lang w:val="en-GB"/>
+        </w:rPr>
+        <w:t xml:space="preserve">                    &lt;/</w:t>
+      </w:r>
+      <w:proofErr w:type="spellStart"/>
+      <w:r>
+        <w:rPr>
+          <w:b/>
+          <w:bCs/>
+          <w:lang w:val="en-GB"/>
+        </w:rPr>
+        <w:t>MudSwitch</w:t>
+      </w:r>
+      <w:proofErr w:type="spellEnd"/>
+      <w:r>
+        <w:rPr>
+          <w:lang w:val="en-GB"/>
+        </w:rPr>
+        <w:t>&gt;</w:t>
+      </w:r>
+    </w:p>
+    <w:p>
+      <w:pPr>
+        <w:rPr>
+          <w:lang w:val="en-GB"/>
+        </w:rPr>
+      </w:pPr>
+      <w:r>
+        <w:rPr>
+          <w:lang w:val="en-GB"/>
+        </w:rPr>
+        <w:t xml:space="preserve">                &lt;/</w:t>
+      </w:r>
+      <w:proofErr w:type="spellStart"/>
+      <w:r>
+        <w:rPr>
+          <w:b/>
+          <w:bCs/>
+          <w:lang w:val="en-GB"/>
+        </w:rPr>
+        <w:t>MudStack</w:t>
+      </w:r>
+      <w:proofErr w:type="spellEnd"/>
+      <w:r>
+        <w:rPr>
+          <w:lang w:val="en-GB"/>
+        </w:rPr>
+        <w:t>&gt;</w:t>
+      </w:r>
+    </w:p>
+    <w:p>
+      <w:pPr>
+        <w:rPr>
+          <w:lang w:val="en-GB"/>
+        </w:rPr>
+      </w:pPr>
+      <w:r>
+        <w:rPr>
+          <w:lang w:val="en-GB"/>
+        </w:rPr>
+        <w:t xml:space="preserve">            &lt;/</w:t>
+      </w:r>
+      <w:proofErr w:type="spellStart"/>
+      <w:r>
+        <w:rPr>
+          <w:b/>
+          <w:bCs/>
+          <w:lang w:val="en-GB"/>
+        </w:rPr>
+        <w:t>MudCardContent</w:t>
+      </w:r>
+      <w:proofErr w:type="spellEnd"/>
+      <w:r>
+        <w:rPr>
+          <w:lang w:val="en-GB"/>
+        </w:rPr>
+        <w:t>&gt;</w:t>
+      </w:r>
+    </w:p>
+    <w:p>
+      <w:pPr>
+        <w:rPr>
+          <w:lang w:val="en-GB"/>
+        </w:rPr>
+      </w:pPr>
+      <w:r>
+        <w:rPr>
+          <w:lang w:val="en-GB"/>
+        </w:rPr>
+        <w:t xml:space="preserve">        &lt;/</w:t>
+      </w:r>
+      <w:proofErr w:type="spellStart"/>
+      <w:r>
+        <w:rPr>
+          <w:b/>
+          <w:bCs/>
+          <w:lang w:val="en-GB"/>
+        </w:rPr>
+        <w:t>MudCard</w:t>
+      </w:r>
+      <w:proofErr w:type="spellEnd"/>
+      <w:r>
+        <w:rPr>
+          <w:lang w:val="en-GB"/>
+        </w:rPr>
+        <w:t>&gt;</w:t>
+      </w:r>
+    </w:p>
+    <w:p>
+      <w:pPr>
+        <w:rPr>
+          <w:lang w:val="en-GB"/>
+        </w:rPr>
+      </w:pPr>
+      <w:r>
+        <w:rPr>
+          <w:lang w:val="en-GB"/>
+        </w:rPr>
+        <w:t xml:space="preserve">    }</w:t>
+      </w:r>
+    </w:p>
+    <w:p>
+      <w:pPr>
+        <w:rPr>
+          <w:lang w:val="en-GB"/>
+        </w:rPr>
+      </w:pPr>
+      <w:r>
+        <w:rPr>
+          <w:lang w:val="en-GB"/>
+        </w:rPr>
+        <w:t>&lt;/</w:t>
+      </w:r>
+      <w:proofErr w:type="spellStart"/>
+      <w:r>
+        <w:rPr>
+          <w:b/>
+          <w:bCs/>
+          <w:lang w:val="en-GB"/>
+        </w:rPr>
+        <w:t>MudStack</w:t>
+      </w:r>
+      <w:proofErr w:type="spellEnd"/>
+      <w:r>
+        <w:rPr>
+          <w:lang w:val="en-GB"/>
+        </w:rPr>
+        <w:t>&gt;</w:t>
+      </w:r>
+    </w:p>
+    <w:p>
+      <w:pPr>
+        <w:rPr>
+          <w:lang w:val="en-GB"/>
+        </w:rPr>
+      </w:pPr>
+      <w:r>
+        <w:rPr>
+          <w:lang w:val="en-GB"/>
+        </w:rPr>
+        <w:t xml:space="preserve">public class </w:t>
+      </w:r>
+      <w:proofErr w:type="spellStart"/>
+      <w:r>
+        <w:rPr>
+          <w:lang w:val="en-GB"/>
+        </w:rPr>
+        <w:t>RecruiterDTO</w:t>
+      </w:r>
+      <w:proofErr w:type="spellEnd"/>
+    </w:p>
+    <w:p>
+      <w:pPr>
+        <w:rPr>
+          <w:lang w:val="en-GB"/>
+        </w:rPr>
+      </w:pPr>
+      <w:r>
+        <w:rPr>
+          <w:lang w:val="en-GB"/>
+        </w:rPr>
+        <w:t>{</w:t>
+      </w:r>
+    </w:p>
+    <w:p>
+      <w:pPr>
+        <w:rPr>
+          <w:lang w:val="en-GB"/>
+        </w:rPr>
+      </w:pPr>
+      <w:r>
+        <w:rPr>
+          <w:lang w:val="en-GB"/>
+        </w:rPr>
+        <w:t xml:space="preserve">    #region Properties</w:t>
+      </w:r>
+    </w:p>
+    <w:p>
+      <w:pPr>
+        <w:rPr>
+          <w:lang w:val="en-GB"/>
+        </w:rPr>
+      </w:pPr>
+      <w:r>
+        <w:rPr>
+          <w:lang w:val="en-GB"/>
+        </w:rPr>
+        <w:t xml:space="preserve">    public int </w:t>
+      </w:r>
+      <w:proofErr w:type="spellStart"/>
+      <w:r>
+        <w:rPr>
+          <w:lang w:val="en-GB"/>
+        </w:rPr>
+        <w:t>EmployeeId</w:t>
+      </w:r>
+      <w:proofErr w:type="spellEnd"/>
+      <w:r>
+        <w:rPr>
+          <w:lang w:val="en-GB"/>
+        </w:rPr>
+        <w:t xml:space="preserve"> </w:t>
+      </w:r>
+      <w:proofErr w:type="gramStart"/>
+      <w:r>
+        <w:rPr>
+          <w:lang w:val="en-GB"/>
+        </w:rPr>
+        <w:t>{ get</w:t>
+      </w:r>
+      <w:proofErr w:type="gramEnd"/>
+      <w:r>
+        <w:rPr>
+          <w:lang w:val="en-GB"/>
+        </w:rPr>
+        <w:t>; set</w:t>
+      </w:r>
+      <w:proofErr w:type="gramStart"/>
+      <w:r>
+        <w:rPr>
+          <w:lang w:val="en-GB"/>
+        </w:rPr>
+        <w:t>; }</w:t>
+      </w:r>
+      <w:proofErr w:type="gramEnd"/>
+    </w:p>
+    <w:p>
+      <w:pPr>
+        <w:rPr>
+          <w:lang w:val="en-GB"/>
+        </w:rPr>
+      </w:pPr>
+      <w:r>
+        <w:rPr>
+          <w:lang w:val="en-GB"/>
+        </w:rPr>
+        <w:t xml:space="preserve">    public int </w:t>
+      </w:r>
+      <w:proofErr w:type="spellStart"/>
+      <w:r>
+        <w:rPr>
+          <w:lang w:val="en-GB"/>
+        </w:rPr>
+        <w:t>EmployeeNo</w:t>
+      </w:r>
+      <w:proofErr w:type="spellEnd"/>
+      <w:r>
+        <w:rPr>
+          <w:lang w:val="en-GB"/>
+        </w:rPr>
+        <w:t xml:space="preserve"> </w:t>
+      </w:r>
+      <w:proofErr w:type="gramStart"/>
+      <w:r>
+        <w:rPr>
+          <w:lang w:val="en-GB"/>
+        </w:rPr>
+        <w:t>{ get</w:t>
+      </w:r>
+      <w:proofErr w:type="gramEnd"/>
+      <w:r>
+        <w:rPr>
+          <w:lang w:val="en-GB"/>
+        </w:rPr>
+        <w:t>; set</w:t>
+      </w:r>
+      <w:proofErr w:type="gramStart"/>
+      <w:r>
+        <w:rPr>
+          <w:lang w:val="en-GB"/>
+        </w:rPr>
+        <w:t>; }</w:t>
+      </w:r>
+      <w:proofErr w:type="gramEnd"/>
+    </w:p>
+    <w:p>
+      <w:pPr>
+        <w:rPr>
+          <w:lang w:val="en-GB"/>
+        </w:rPr>
+      </w:pPr>
+      <w:r>
+        <w:rPr>
+          <w:lang w:val="en-GB"/>
+        </w:rPr>
+        <w:t xml:space="preserve">    public string FirstName </w:t>
+      </w:r>
+      <w:proofErr w:type="gramStart"/>
+      <w:r>
+        <w:rPr>
+          <w:lang w:val="en-GB"/>
+        </w:rPr>
+        <w:t>{ get</w:t>
+      </w:r>
+      <w:proofErr w:type="gramEnd"/>
+      <w:r>
+        <w:rPr>
+          <w:lang w:val="en-GB"/>
+        </w:rPr>
+        <w:t>; set</w:t>
+      </w:r>
+      <w:proofErr w:type="gramStart"/>
+      <w:r>
+        <w:rPr>
+          <w:lang w:val="en-GB"/>
+        </w:rPr>
+        <w:t>; }</w:t>
+      </w:r>
+      <w:proofErr w:type="gramEnd"/>
+      <w:r>
+        <w:rPr>
+          <w:lang w:val="en-GB"/>
+        </w:rPr>
+        <w:t xml:space="preserve"> = </w:t>
+      </w:r>
+      <w:proofErr w:type="gramStart"/>
+      <w:r>
+        <w:rPr>
+          <w:lang w:val="en-GB"/>
+        </w:rPr>
+        <w:t>null!;</w:t>
+      </w:r>
+      <w:proofErr w:type="gramEnd"/>
+    </w:p>
+    <w:p>
+      <w:pPr>
+        <w:rPr>
+          <w:lang w:val="en-GB"/>
+        </w:rPr>
+      </w:pPr>
+      <w:r>
+        <w:rPr>
+          <w:lang w:val="en-GB"/>
+        </w:rPr>
+        <w:t xml:space="preserve">    public string? </w:t>
+      </w:r>
+      <w:proofErr w:type="spellStart"/>
+      <w:r>
+        <w:rPr>
+          <w:lang w:val="en-GB"/>
+        </w:rPr>
+        <w:t>MiddleName</w:t>
+      </w:r>
+      <w:proofErr w:type="spellEnd"/>
+      <w:r>
+        <w:rPr>
+          <w:lang w:val="en-GB"/>
+        </w:rPr>
+        <w:t xml:space="preserve"> </w:t>
+      </w:r>
+      <w:proofErr w:type="gramStart"/>
+      <w:r>
+        <w:rPr>
+          <w:lang w:val="en-GB"/>
+        </w:rPr>
+        <w:t>{ get</w:t>
+      </w:r>
+      <w:proofErr w:type="gramEnd"/>
+      <w:r>
+        <w:rPr>
+          <w:lang w:val="en-GB"/>
+        </w:rPr>
+        <w:t>; set</w:t>
+      </w:r>
+      <w:proofErr w:type="gramStart"/>
+      <w:r>
+        <w:rPr>
+          <w:lang w:val="en-GB"/>
+        </w:rPr>
+        <w:t>; }</w:t>
+      </w:r>
+      <w:proofErr w:type="gramEnd"/>
+      <w:r>
+        <w:rPr>
+          <w:lang w:val="en-GB"/>
+        </w:rPr>
+        <w:t xml:space="preserve"> = </w:t>
+      </w:r>
+      <w:proofErr w:type="gramStart"/>
+      <w:r>
+        <w:rPr>
+          <w:lang w:val="en-GB"/>
+        </w:rPr>
+        <w:t>null;</w:t>
+      </w:r>
+      <w:proofErr w:type="gramEnd"/>
+    </w:p>
+    <w:p>
+      <w:pPr>
+        <w:rPr>
+          <w:lang w:val="en-GB"/>
+        </w:rPr>
+      </w:pPr>
+      <w:r>
+        <w:rPr>
+          <w:lang w:val="en-GB"/>
+        </w:rPr>
+        <w:t xml:space="preserve">    public string LastName </w:t>
+      </w:r>
+      <w:proofErr w:type="gramStart"/>
+      <w:r>
+        <w:rPr>
+          <w:lang w:val="en-GB"/>
+        </w:rPr>
+        <w:t>{ get</w:t>
+      </w:r>
+      <w:proofErr w:type="gramEnd"/>
+      <w:r>
+        <w:rPr>
+          <w:lang w:val="en-GB"/>
+        </w:rPr>
+        <w:t>; set</w:t>
+      </w:r>
+      <w:proofErr w:type="gramStart"/>
+      <w:r>
+        <w:rPr>
+          <w:lang w:val="en-GB"/>
+        </w:rPr>
+        <w:t>; }</w:t>
+      </w:r>
+      <w:proofErr w:type="gramEnd"/>
+      <w:r>
+        <w:rPr>
+          <w:lang w:val="en-GB"/>
+        </w:rPr>
+        <w:t xml:space="preserve"> = </w:t>
+      </w:r>
+      <w:proofErr w:type="gramStart"/>
+      <w:r>
+        <w:rPr>
+          <w:lang w:val="en-GB"/>
+        </w:rPr>
+        <w:t>null!;</w:t>
+      </w:r>
+      <w:proofErr w:type="gramEnd"/>
+    </w:p>
+    <w:p>
+      <w:pPr>
+        <w:rPr>
+          <w:lang w:val="en-GB"/>
+        </w:rPr>
+      </w:pPr>
+      <w:r>
+        <w:rPr>
+          <w:lang w:val="en-GB"/>
+        </w:rPr>
+        <w:t xml:space="preserve">    public int? </w:t>
+      </w:r>
+      <w:proofErr w:type="spellStart"/>
+      <w:r>
+        <w:rPr>
+          <w:lang w:val="en-GB"/>
+        </w:rPr>
+        <w:t>WorkloadCount</w:t>
+      </w:r>
+      <w:proofErr w:type="spellEnd"/>
+      <w:r>
+        <w:rPr>
+          <w:lang w:val="en-GB"/>
+        </w:rPr>
+        <w:t xml:space="preserve"> </w:t>
+      </w:r>
+      <w:proofErr w:type="gramStart"/>
+      <w:r>
+        <w:rPr>
+          <w:lang w:val="en-GB"/>
+        </w:rPr>
+        <w:t>{ get</w:t>
+      </w:r>
+      <w:proofErr w:type="gramEnd"/>
+      <w:r>
+        <w:rPr>
+          <w:lang w:val="en-GB"/>
+        </w:rPr>
+        <w:t>; set</w:t>
+      </w:r>
+      <w:proofErr w:type="gramStart"/>
+      <w:r>
+        <w:rPr>
+          <w:lang w:val="en-GB"/>
+        </w:rPr>
+        <w:t>; }</w:t>
+      </w:r>
+      <w:proofErr w:type="gramEnd"/>
+    </w:p>
+    <w:p>
+      <w:pPr>
+        <w:rPr>
+          <w:lang w:val="en-GB"/>
+        </w:rPr>
+      </w:pPr>
+      <w:r>
+        <w:rPr>
+          <w:lang w:val="en-GB"/>
+        </w:rPr>
+        <w:t xml:space="preserve">    public string? Gender </w:t>
+      </w:r>
+      <w:proofErr w:type="gramStart"/>
+      <w:r>
+        <w:rPr>
+          <w:lang w:val="en-GB"/>
+        </w:rPr>
+        <w:t>{ get</w:t>
+      </w:r>
+      <w:proofErr w:type="gramEnd"/>
+      <w:r>
+        <w:rPr>
+          <w:lang w:val="en-GB"/>
+        </w:rPr>
+        <w:t>; set</w:t>
+      </w:r>
+      <w:proofErr w:type="gramStart"/>
+      <w:r>
+        <w:rPr>
+          <w:lang w:val="en-GB"/>
+        </w:rPr>
+        <w:t>; }</w:t>
+      </w:r>
+      <w:proofErr w:type="gramEnd"/>
+      <w:r>
+        <w:rPr>
+          <w:lang w:val="en-GB"/>
+        </w:rPr>
+        <w:t xml:space="preserve"> = </w:t>
+      </w:r>
+      <w:proofErr w:type="gramStart"/>
+      <w:r>
+        <w:rPr>
+          <w:lang w:val="en-GB"/>
+        </w:rPr>
+        <w:t>null;</w:t>
+      </w:r>
+      <w:proofErr w:type="gramEnd"/>
+    </w:p>
+    <w:p>
+      <w:pPr>
+        <w:rPr>
+          <w:lang w:val="en-GB"/>
+        </w:rPr>
+      </w:pPr>
+      <w:r>
+        <w:rPr>
+          <w:lang w:val="en-GB"/>
+        </w:rPr>
+        <w:t xml:space="preserve">    public bool </w:t>
+      </w:r>
+      <w:proofErr w:type="spellStart"/>
+      <w:r>
+        <w:rPr>
+          <w:lang w:val="en-GB"/>
+        </w:rPr>
+        <w:t>IsAssigned</w:t>
+      </w:r>
+      <w:proofErr w:type="spellEnd"/>
+      <w:r>
+        <w:rPr>
+          <w:lang w:val="en-GB"/>
+        </w:rPr>
+        <w:t xml:space="preserve"> </w:t>
+      </w:r>
+      <w:proofErr w:type="gramStart"/>
+      <w:r>
+        <w:rPr>
+          <w:lang w:val="en-GB"/>
+        </w:rPr>
+        <w:t>{ get</w:t>
+      </w:r>
+      <w:proofErr w:type="gramEnd"/>
+      <w:r>
+        <w:rPr>
+          <w:lang w:val="en-GB"/>
+        </w:rPr>
+        <w:t>; set</w:t>
+      </w:r>
+      <w:proofErr w:type="gramStart"/>
+      <w:r>
+        <w:rPr>
+          <w:lang w:val="en-GB"/>
+        </w:rPr>
+        <w:t>; }</w:t>
+      </w:r>
+      <w:proofErr w:type="gramEnd"/>
+      <w:r>
+        <w:rPr>
+          <w:lang w:val="en-GB"/>
+        </w:rPr>
+        <w:t xml:space="preserve"> = </w:t>
+      </w:r>
+      <w:proofErr w:type="gramStart"/>
+      <w:r>
+        <w:rPr>
+          <w:lang w:val="en-GB"/>
+        </w:rPr>
+        <w:t>false;</w:t>
+      </w:r>
+      <w:proofErr w:type="gramEnd"/>
+    </w:p>
+    <w:p>
+      <w:pPr>
+        <w:rPr>
+          <w:lang w:val="en-GB"/>
+        </w:rPr>
+      </w:pPr>
+      <w:r>
+        <w:rPr>
+          <w:lang w:val="en-GB"/>
+        </w:rPr>
+        <w:t xml:space="preserve">    #endregion</w:t>
+      </w:r>
+    </w:p>
+    <w:p>
+      <w:pPr>
+        <w:rPr>
+          <w:lang w:val="en-GB"/>
+        </w:rPr>
+      </w:pPr>
+      <w:r>
+        <w:rPr>
+          <w:lang w:val="en-GB"/>
+        </w:rPr>
+        <w:t>}</w:t>
+      </w:r>
+    </w:p>
+    <w:p>
+      <w:pPr>
+        <w:rPr>
+          <w:lang w:val="en-GB"/>
+        </w:rPr>
+      </w:pPr>
+      <w:r>
+        <w:rPr>
+          <w:lang w:val="en-GB"/>
+        </w:rPr>
+        <w:t>Error Messages:</w:t>
+      </w:r>
+    </w:p>
+    <w:p>
+      <w:pPr>
+        <w:rPr>
+          <w:lang w:val="en-GB"/>
+        </w:rPr>
+      </w:pPr>
+      <w:r>
+        <w:rPr>
+          <w:lang w:val="en-GB"/>
+        </w:rPr>
+        <w:t xml:space="preserve">The following compilation error occurred: </w:t>
+      </w:r>
+    </w:p>
+    <w:p>
+      <w:pPr>
+        <w:rPr>
+          <w:lang w:val="en-GB"/>
+        </w:rPr>
+      </w:pPr>
+      <w:r>
+        <w:rPr>
+          <w:lang w:val="en-GB"/>
+        </w:rPr>
+        <w:lastRenderedPageBreak/>
+        <w:t>“</w:t>
+      </w:r>
+      <w:r>
+        <w:rPr>
+          <w:lang w:val="en-GB"/>
+        </w:rPr>
+        <w:t>Cannot convert lambda expression to intended delegate type because some of the return types in the block are not implicitly convertible to the delegate return type</w:t>
+      </w:r>
+      <w:r>
+        <w:rPr>
+          <w:lang w:val="en-GB"/>
+        </w:rPr>
+        <w:t>.”</w:t>
+      </w:r>
+    </w:p>
+    <w:p>
+      <w:r>
+        <w:rPr>
+          <w:lang w:val="en-GB"/>
+        </w:rPr>
+        <w:t xml:space="preserve">Note that I’m using </w:t>
+      </w:r>
+      <w:proofErr w:type="spellStart"/>
+      <w:r>
+        <w:rPr>
+          <w:lang w:val="en-GB"/>
+        </w:rPr>
+        <w:t>MudBlazor</w:t>
+      </w:r>
+      <w:proofErr w:type="spellEnd"/>
+      <w:r>
+        <w:rPr>
+          <w:lang w:val="en-GB"/>
+        </w:rPr>
+        <w:t xml:space="preserve"> version </w:t>
+      </w:r>
+      <w:r>
+        <w:rPr>
+          <w:lang w:val="en-GB"/>
+        </w:rPr>
+        <w:t>8.8.0</w:t>
+      </w:r>
+      <w:r>
+        <w:rPr>
+          <w:lang w:val="en-GB"/>
+        </w:rPr>
+        <w:t xml:space="preserve"> and .Net 8.0</w:t>
+      </w:r>
+    </w:p>
+    <w:p/>
     <w:sectPr>
       <w:pgSz w:w="12240" w:h="15840"/>
       <w:pgMar w:top="1440" w:right="1080" w:bottom="1440" w:left="1080" w:header="720" w:footer="720" w:gutter="0"/>

</xml_diff>